<commit_message>
doc: Lista de tarefas
</commit_message>
<xml_diff>
--- a/robotron-2000/Anotações.docx
+++ b/robotron-2000/Anotações.docx
@@ -2040,15 +2040,7 @@
           <w:color w:val="383A42"/>
           <w:shd w:val="clear" w:color="auto" w:fill="FFFFFF"/>
         </w:rPr>
-        <w:t>U</w:t>
-      </w:r>
-      <w:r>
-        <w:rPr>
-          <w:rFonts w:ascii="Courier New" w:hAnsi="Courier New" w:cs="Courier New"/>
-          <w:color w:val="383A42"/>
-          <w:shd w:val="clear" w:color="auto" w:fill="FFFFFF"/>
-        </w:rPr>
-        <w:t>n</w:t>
+        <w:t>Un</w:t>
       </w:r>
       <w:r>
         <w:rPr>
@@ -2897,6 +2889,16 @@
           <w:shd w:val="clear" w:color="auto" w:fill="FAFBFD"/>
         </w:rPr>
         <w:t>.</w:t>
+      </w:r>
+      <w:r>
+        <w:rPr>
+          <w:rFonts w:ascii="Arial" w:hAnsi="Arial" w:cs="Arial"/>
+          <w:color w:val="093366"/>
+          <w:sz w:val="27"/>
+          <w:szCs w:val="27"/>
+          <w:shd w:val="clear" w:color="auto" w:fill="FAFBFD"/>
+        </w:rPr>
+        <w:t>sssssssssssssssssssssssssssssssssssssssssssssswfhhjjjjjjjjjjjjjjjjjjjjjjjjjjjuyyyyyyyyyyyyyyyyyyyyyyyyye4</w:t>
       </w:r>
       <w:bookmarkStart w:id="0" w:name="_GoBack"/>
       <w:bookmarkEnd w:id="0"/>

</xml_diff>